<commit_message>
docu développeur, page confirmer insciprtion
</commit_message>
<xml_diff>
--- a/Documentation/Documentation Développeur.docx
+++ b/Documentation/Documentation Développeur.docx
@@ -1197,16 +1197,378 @@
           </wp:inline>
         </w:drawing>
       </w:r>
+    </w:p>
+    <w:p>
+      <w:pPr>
+        <w:jc w:val="center"/>
+      </w:pPr>
+    </w:p>
+    <w:p>
+      <w:pPr>
+        <w:spacing w:line="259" w:lineRule="auto"/>
+        <w:jc w:val="center"/>
+        <w:rPr>
+          <w:rFonts w:ascii="Segoe UI Black" w:hAnsi="Segoe UI Black" w:cs="Segoe UI Semibold"/>
+          <w:color w:val="AFCA0B"/>
+          <w:sz w:val="44"/>
+          <w:szCs w:val="44"/>
+        </w:rPr>
+      </w:pPr>
+      <w:r>
+        <w:rPr>
+          <w:rFonts w:ascii="Segoe UI Black" w:hAnsi="Segoe UI Black" w:cs="Segoe UI Semibold"/>
+          <w:color w:val="AFCA0B"/>
+          <w:sz w:val="44"/>
+          <w:szCs w:val="44"/>
+        </w:rPr>
+        <w:t>3</w:t>
+      </w:r>
+      <w:r>
+        <w:rPr>
+          <w:rFonts w:ascii="Segoe UI Black" w:hAnsi="Segoe UI Black" w:cs="Segoe UI Semibold"/>
+          <w:color w:val="AFCA0B"/>
+          <w:sz w:val="44"/>
+          <w:szCs w:val="44"/>
+        </w:rPr>
+        <w:t xml:space="preserve">.Page </w:t>
+      </w:r>
+      <w:proofErr w:type="spellStart"/>
+      <w:r>
+        <w:rPr>
+          <w:rFonts w:ascii="Segoe UI Black" w:hAnsi="Segoe UI Black" w:cs="Segoe UI Semibold"/>
+          <w:color w:val="AFCA0B"/>
+          <w:sz w:val="44"/>
+          <w:szCs w:val="44"/>
+        </w:rPr>
+        <w:t>confirmer_inscription.php</w:t>
+      </w:r>
+      <w:proofErr w:type="spellEnd"/>
+    </w:p>
+    <w:p>
+      <w:pPr>
+        <w:spacing w:line="259" w:lineRule="auto"/>
+        <w:jc w:val="center"/>
+        <w:rPr>
+          <w:rFonts w:ascii="Segoe UI Black" w:hAnsi="Segoe UI Black" w:cs="Segoe UI Semibold"/>
+          <w:color w:val="AFCA0B"/>
+          <w:sz w:val="44"/>
+          <w:szCs w:val="44"/>
+        </w:rPr>
+      </w:pPr>
+    </w:p>
+    <w:p>
+      <w:pPr>
+        <w:spacing w:line="259" w:lineRule="auto"/>
+        <w:jc w:val="center"/>
+        <w:rPr>
+          <w:rFonts w:ascii="Segoe UI Black" w:hAnsi="Segoe UI Black" w:cs="Segoe UI Semibold"/>
+          <w:color w:val="AFCA0B"/>
+          <w:sz w:val="44"/>
+          <w:szCs w:val="44"/>
+        </w:rPr>
+      </w:pPr>
+      <w:r>
+        <w:rPr>
+          <w:noProof/>
+        </w:rPr>
+        <w:drawing>
+          <wp:inline distT="0" distB="0" distL="0" distR="0" wp14:anchorId="66F1FDBC" wp14:editId="7B62F33A">
+            <wp:extent cx="7316470" cy="3761105"/>
+            <wp:effectExtent l="0" t="0" r="0" b="0"/>
+            <wp:docPr id="15" name="Image 15"/>
+            <wp:cNvGraphicFramePr>
+              <a:graphicFrameLocks xmlns:a="http://schemas.openxmlformats.org/drawingml/2006/main" noChangeAspect="1"/>
+            </wp:cNvGraphicFramePr>
+            <a:graphic xmlns:a="http://schemas.openxmlformats.org/drawingml/2006/main">
+              <a:graphicData uri="http://schemas.openxmlformats.org/drawingml/2006/picture">
+                <pic:pic xmlns:pic="http://schemas.openxmlformats.org/drawingml/2006/picture">
+                  <pic:nvPicPr>
+                    <pic:cNvPr id="1" name=""/>
+                    <pic:cNvPicPr/>
+                  </pic:nvPicPr>
+                  <pic:blipFill>
+                    <a:blip r:embed="rId25"/>
+                    <a:stretch>
+                      <a:fillRect/>
+                    </a:stretch>
+                  </pic:blipFill>
+                  <pic:spPr>
+                    <a:xfrm>
+                      <a:off x="0" y="0"/>
+                      <a:ext cx="7316470" cy="3761105"/>
+                    </a:xfrm>
+                    <a:prstGeom prst="rect">
+                      <a:avLst/>
+                    </a:prstGeom>
+                  </pic:spPr>
+                </pic:pic>
+              </a:graphicData>
+            </a:graphic>
+          </wp:inline>
+        </w:drawing>
+      </w:r>
+    </w:p>
+    <w:p>
+      <w:pPr>
+        <w:jc w:val="center"/>
+      </w:pPr>
+    </w:p>
+    <w:p>
+      <w:pPr>
+        <w:jc w:val="center"/>
+      </w:pPr>
+      <w:r>
+        <w:rPr>
+          <w:noProof/>
+        </w:rPr>
+        <w:lastRenderedPageBreak/>
+        <w:drawing>
+          <wp:inline distT="0" distB="0" distL="0" distR="0" wp14:anchorId="0B082847" wp14:editId="632FA54B">
+            <wp:extent cx="7316470" cy="1730375"/>
+            <wp:effectExtent l="0" t="0" r="0" b="3175"/>
+            <wp:docPr id="16" name="Image 16"/>
+            <wp:cNvGraphicFramePr>
+              <a:graphicFrameLocks xmlns:a="http://schemas.openxmlformats.org/drawingml/2006/main" noChangeAspect="1"/>
+            </wp:cNvGraphicFramePr>
+            <a:graphic xmlns:a="http://schemas.openxmlformats.org/drawingml/2006/main">
+              <a:graphicData uri="http://schemas.openxmlformats.org/drawingml/2006/picture">
+                <pic:pic xmlns:pic="http://schemas.openxmlformats.org/drawingml/2006/picture">
+                  <pic:nvPicPr>
+                    <pic:cNvPr id="1" name=""/>
+                    <pic:cNvPicPr/>
+                  </pic:nvPicPr>
+                  <pic:blipFill>
+                    <a:blip r:embed="rId26"/>
+                    <a:stretch>
+                      <a:fillRect/>
+                    </a:stretch>
+                  </pic:blipFill>
+                  <pic:spPr>
+                    <a:xfrm>
+                      <a:off x="0" y="0"/>
+                      <a:ext cx="7316470" cy="1730375"/>
+                    </a:xfrm>
+                    <a:prstGeom prst="rect">
+                      <a:avLst/>
+                    </a:prstGeom>
+                  </pic:spPr>
+                </pic:pic>
+              </a:graphicData>
+            </a:graphic>
+          </wp:inline>
+        </w:drawing>
+      </w:r>
+    </w:p>
+    <w:p>
+      <w:pPr>
+        <w:jc w:val="center"/>
+      </w:pPr>
+    </w:p>
+    <w:p>
+      <w:pPr>
+        <w:jc w:val="center"/>
+      </w:pPr>
+      <w:r>
+        <w:rPr>
+          <w:noProof/>
+        </w:rPr>
+        <w:drawing>
+          <wp:inline distT="0" distB="0" distL="0" distR="0" wp14:anchorId="70D60C72" wp14:editId="105D883F">
+            <wp:extent cx="7316470" cy="678180"/>
+            <wp:effectExtent l="0" t="0" r="0" b="7620"/>
+            <wp:docPr id="17" name="Image 17"/>
+            <wp:cNvGraphicFramePr>
+              <a:graphicFrameLocks xmlns:a="http://schemas.openxmlformats.org/drawingml/2006/main" noChangeAspect="1"/>
+            </wp:cNvGraphicFramePr>
+            <a:graphic xmlns:a="http://schemas.openxmlformats.org/drawingml/2006/main">
+              <a:graphicData uri="http://schemas.openxmlformats.org/drawingml/2006/picture">
+                <pic:pic xmlns:pic="http://schemas.openxmlformats.org/drawingml/2006/picture">
+                  <pic:nvPicPr>
+                    <pic:cNvPr id="1" name=""/>
+                    <pic:cNvPicPr/>
+                  </pic:nvPicPr>
+                  <pic:blipFill>
+                    <a:blip r:embed="rId27"/>
+                    <a:stretch>
+                      <a:fillRect/>
+                    </a:stretch>
+                  </pic:blipFill>
+                  <pic:spPr>
+                    <a:xfrm>
+                      <a:off x="0" y="0"/>
+                      <a:ext cx="7316470" cy="678180"/>
+                    </a:xfrm>
+                    <a:prstGeom prst="rect">
+                      <a:avLst/>
+                    </a:prstGeom>
+                  </pic:spPr>
+                </pic:pic>
+              </a:graphicData>
+            </a:graphic>
+          </wp:inline>
+        </w:drawing>
+      </w:r>
+    </w:p>
+    <w:p>
+      <w:pPr>
+        <w:jc w:val="center"/>
+      </w:pPr>
+    </w:p>
+    <w:p>
+      <w:pPr>
+        <w:jc w:val="center"/>
+      </w:pPr>
+      <w:r>
+        <w:rPr>
+          <w:noProof/>
+        </w:rPr>
+        <w:drawing>
+          <wp:inline distT="0" distB="0" distL="0" distR="0" wp14:anchorId="78F93CAC" wp14:editId="156F4D5C">
+            <wp:extent cx="7316470" cy="2660650"/>
+            <wp:effectExtent l="0" t="0" r="0" b="6350"/>
+            <wp:docPr id="18" name="Image 18"/>
+            <wp:cNvGraphicFramePr>
+              <a:graphicFrameLocks xmlns:a="http://schemas.openxmlformats.org/drawingml/2006/main" noChangeAspect="1"/>
+            </wp:cNvGraphicFramePr>
+            <a:graphic xmlns:a="http://schemas.openxmlformats.org/drawingml/2006/main">
+              <a:graphicData uri="http://schemas.openxmlformats.org/drawingml/2006/picture">
+                <pic:pic xmlns:pic="http://schemas.openxmlformats.org/drawingml/2006/picture">
+                  <pic:nvPicPr>
+                    <pic:cNvPr id="1" name=""/>
+                    <pic:cNvPicPr/>
+                  </pic:nvPicPr>
+                  <pic:blipFill>
+                    <a:blip r:embed="rId28"/>
+                    <a:stretch>
+                      <a:fillRect/>
+                    </a:stretch>
+                  </pic:blipFill>
+                  <pic:spPr>
+                    <a:xfrm>
+                      <a:off x="0" y="0"/>
+                      <a:ext cx="7316470" cy="2660650"/>
+                    </a:xfrm>
+                    <a:prstGeom prst="rect">
+                      <a:avLst/>
+                    </a:prstGeom>
+                  </pic:spPr>
+                </pic:pic>
+              </a:graphicData>
+            </a:graphic>
+          </wp:inline>
+        </w:drawing>
+      </w:r>
+    </w:p>
+    <w:p>
+      <w:pPr>
+        <w:jc w:val="center"/>
+      </w:pPr>
+    </w:p>
+    <w:p>
+      <w:pPr>
+        <w:jc w:val="center"/>
+      </w:pPr>
+      <w:r>
+        <w:rPr>
+          <w:noProof/>
+        </w:rPr>
+        <w:drawing>
+          <wp:inline distT="0" distB="0" distL="0" distR="0" wp14:anchorId="5CFB60F0" wp14:editId="61B2D3DA">
+            <wp:extent cx="7316470" cy="3796665"/>
+            <wp:effectExtent l="0" t="0" r="0" b="0"/>
+            <wp:docPr id="19" name="Image 19"/>
+            <wp:cNvGraphicFramePr>
+              <a:graphicFrameLocks xmlns:a="http://schemas.openxmlformats.org/drawingml/2006/main" noChangeAspect="1"/>
+            </wp:cNvGraphicFramePr>
+            <a:graphic xmlns:a="http://schemas.openxmlformats.org/drawingml/2006/main">
+              <a:graphicData uri="http://schemas.openxmlformats.org/drawingml/2006/picture">
+                <pic:pic xmlns:pic="http://schemas.openxmlformats.org/drawingml/2006/picture">
+                  <pic:nvPicPr>
+                    <pic:cNvPr id="1" name=""/>
+                    <pic:cNvPicPr/>
+                  </pic:nvPicPr>
+                  <pic:blipFill>
+                    <a:blip r:embed="rId29"/>
+                    <a:stretch>
+                      <a:fillRect/>
+                    </a:stretch>
+                  </pic:blipFill>
+                  <pic:spPr>
+                    <a:xfrm>
+                      <a:off x="0" y="0"/>
+                      <a:ext cx="7316470" cy="3796665"/>
+                    </a:xfrm>
+                    <a:prstGeom prst="rect">
+                      <a:avLst/>
+                    </a:prstGeom>
+                  </pic:spPr>
+                </pic:pic>
+              </a:graphicData>
+            </a:graphic>
+          </wp:inline>
+        </w:drawing>
+      </w:r>
+    </w:p>
+    <w:p>
+      <w:pPr>
+        <w:jc w:val="center"/>
+      </w:pPr>
+    </w:p>
+    <w:p>
+      <w:pPr>
+        <w:jc w:val="center"/>
+      </w:pPr>
+      <w:r>
+        <w:rPr>
+          <w:noProof/>
+        </w:rPr>
+        <w:lastRenderedPageBreak/>
+        <w:drawing>
+          <wp:inline distT="0" distB="0" distL="0" distR="0" wp14:anchorId="02EE63B0" wp14:editId="69D7D5FE">
+            <wp:extent cx="7316470" cy="2428875"/>
+            <wp:effectExtent l="0" t="0" r="0" b="9525"/>
+            <wp:docPr id="20" name="Image 20"/>
+            <wp:cNvGraphicFramePr>
+              <a:graphicFrameLocks xmlns:a="http://schemas.openxmlformats.org/drawingml/2006/main" noChangeAspect="1"/>
+            </wp:cNvGraphicFramePr>
+            <a:graphic xmlns:a="http://schemas.openxmlformats.org/drawingml/2006/main">
+              <a:graphicData uri="http://schemas.openxmlformats.org/drawingml/2006/picture">
+                <pic:pic xmlns:pic="http://schemas.openxmlformats.org/drawingml/2006/picture">
+                  <pic:nvPicPr>
+                    <pic:cNvPr id="1" name=""/>
+                    <pic:cNvPicPr/>
+                  </pic:nvPicPr>
+                  <pic:blipFill>
+                    <a:blip r:embed="rId30"/>
+                    <a:stretch>
+                      <a:fillRect/>
+                    </a:stretch>
+                  </pic:blipFill>
+                  <pic:spPr>
+                    <a:xfrm>
+                      <a:off x="0" y="0"/>
+                      <a:ext cx="7316470" cy="2428875"/>
+                    </a:xfrm>
+                    <a:prstGeom prst="rect">
+                      <a:avLst/>
+                    </a:prstGeom>
+                  </pic:spPr>
+                </pic:pic>
+              </a:graphicData>
+            </a:graphic>
+          </wp:inline>
+        </w:drawing>
+      </w:r>
       <w:bookmarkStart w:id="0" w:name="_GoBack"/>
       <w:bookmarkEnd w:id="0"/>
     </w:p>
     <w:sectPr>
-      <w:headerReference w:type="even" r:id="rId25"/>
-      <w:headerReference w:type="default" r:id="rId26"/>
-      <w:footerReference w:type="even" r:id="rId27"/>
-      <w:footerReference w:type="default" r:id="rId28"/>
-      <w:headerReference w:type="first" r:id="rId29"/>
-      <w:footerReference w:type="first" r:id="rId30"/>
+      <w:headerReference w:type="even" r:id="rId31"/>
+      <w:headerReference w:type="default" r:id="rId32"/>
+      <w:footerReference w:type="even" r:id="rId33"/>
+      <w:footerReference w:type="default" r:id="rId34"/>
+      <w:headerReference w:type="first" r:id="rId35"/>
+      <w:footerReference w:type="first" r:id="rId36"/>
       <w:pgSz w:w="11901" w:h="16817"/>
       <w:pgMar w:top="159" w:right="198" w:bottom="278" w:left="181" w:header="227" w:footer="284" w:gutter="0"/>
       <w:cols w:space="708"/>

</xml_diff>

<commit_message>
regularisation des pages d'insription et de connexion
</commit_message>
<xml_diff>
--- a/Documentation/Documentation Développeur.docx
+++ b/Documentation/Documentation Développeur.docx
@@ -117,8 +117,19 @@
                 <w:sz w:val="30"/>
                 <w:szCs w:val="30"/>
               </w:rPr>
-              <w:t xml:space="preserve"> Lignani</w:t>
+              <w:t xml:space="preserve"> </w:t>
             </w:r>
+            <w:proofErr w:type="spellStart"/>
+            <w:r>
+              <w:rPr>
+                <w:rFonts w:ascii="Segoe UI" w:hAnsi="Segoe UI" w:cs="Segoe UI"/>
+                <w:color w:val="009FE3"/>
+                <w:sz w:val="30"/>
+                <w:szCs w:val="30"/>
+              </w:rPr>
+              <w:t>Lignani</w:t>
+            </w:r>
+            <w:proofErr w:type="spellEnd"/>
           </w:p>
           <w:p>
             <w:pPr>
@@ -357,8 +368,19 @@
           <w:szCs w:val="44"/>
         </w:rPr>
         <w:lastRenderedPageBreak/>
-        <w:t>1.Page inscription.php</w:t>
-      </w:r>
+        <w:t xml:space="preserve">1.Page </w:t>
+      </w:r>
+      <w:proofErr w:type="spellStart"/>
+      <w:r>
+        <w:rPr>
+          <w:rFonts w:ascii="Segoe UI Black" w:hAnsi="Segoe UI Black" w:cs="Segoe UI Semibold"/>
+          <w:color w:val="AFCA0B"/>
+          <w:sz w:val="44"/>
+          <w:szCs w:val="44"/>
+        </w:rPr>
+        <w:t>inscription.php</w:t>
+      </w:r>
+      <w:proofErr w:type="spellEnd"/>
     </w:p>
     <w:p>
       <w:pPr>
@@ -438,23 +460,40 @@
           <w:b/>
           <w:color w:val="000000" w:themeColor="text1"/>
         </w:rPr>
-        <w:t>On commence cette page internet par un code php au sommet du document. Il ne contient qu’une instruction : celle écrite en haut. Elle est écrite pour démarrer une session, ou même restaurer la session précédente via une requête passée GET ou POST ou restaurer une session communiquée par un cookie.</w:t>
-      </w:r>
-    </w:p>
-    <w:p>
-      <w:pPr>
-        <w:spacing w:line="259" w:lineRule="auto"/>
-        <w:jc w:val="center"/>
-        <w:rPr>
-          <w:sz w:val="44"/>
-          <w:szCs w:val="44"/>
-        </w:rPr>
-      </w:pPr>
-    </w:p>
-    <w:p>
-      <w:pPr>
-        <w:spacing w:line="259" w:lineRule="auto"/>
-        <w:jc w:val="center"/>
+        <w:t xml:space="preserve">On commence cette page internet par un code </w:t>
+      </w:r>
+      <w:proofErr w:type="spellStart"/>
+      <w:r>
+        <w:rPr>
+          <w:rFonts w:ascii="Comic Sans MS" w:hAnsi="Comic Sans MS" w:cs="Segoe UI Semibold"/>
+          <w:b/>
+          <w:color w:val="000000" w:themeColor="text1"/>
+        </w:rPr>
+        <w:t>php</w:t>
+      </w:r>
+      <w:proofErr w:type="spellEnd"/>
+      <w:r>
+        <w:rPr>
+          <w:rFonts w:ascii="Comic Sans MS" w:hAnsi="Comic Sans MS" w:cs="Segoe UI Semibold"/>
+          <w:b/>
+          <w:color w:val="000000" w:themeColor="text1"/>
+        </w:rPr>
+        <w:t xml:space="preserve"> au sommet du document. Il ne contient qu’une instruction : celle écrite en haut. Elle est écrite pour démarrer une session, ou même restaurer la session précédente via une requête passée GET ou POST ou restaurer une session communiquée par un cookie.</w:t>
+      </w:r>
+    </w:p>
+    <w:p>
+      <w:pPr>
+        <w:spacing w:line="259" w:lineRule="auto"/>
+        <w:jc w:val="center"/>
+        <w:rPr>
+          <w:sz w:val="44"/>
+          <w:szCs w:val="44"/>
+        </w:rPr>
+      </w:pPr>
+    </w:p>
+    <w:p>
+      <w:pPr>
+        <w:spacing w:line="259" w:lineRule="auto"/>
         <w:rPr>
           <w:sz w:val="44"/>
           <w:szCs w:val="44"/>
@@ -465,10 +504,10 @@
           <w:noProof/>
         </w:rPr>
         <w:drawing>
-          <wp:inline distT="0" distB="0" distL="0" distR="0" wp14:anchorId="46D062EC" wp14:editId="097DE1C3">
-            <wp:extent cx="7316470" cy="3905885"/>
+          <wp:inline distT="0" distB="0" distL="0" distR="0" wp14:anchorId="46D97980" wp14:editId="585AA656">
+            <wp:extent cx="7316470" cy="4382135"/>
             <wp:effectExtent l="0" t="0" r="0" b="0"/>
-            <wp:docPr id="2" name="Image 2"/>
+            <wp:docPr id="1285567040" name="Image 1285567040"/>
             <wp:cNvGraphicFramePr>
               <a:graphicFrameLocks xmlns:a="http://schemas.openxmlformats.org/drawingml/2006/main" noChangeAspect="1"/>
             </wp:cNvGraphicFramePr>
@@ -488,7 +527,7 @@
                   <pic:spPr>
                     <a:xfrm>
                       <a:off x="0" y="0"/>
-                      <a:ext cx="7316470" cy="3905885"/>
+                      <a:ext cx="7316470" cy="4382135"/>
                     </a:xfrm>
                     <a:prstGeom prst="rect">
                       <a:avLst/>
@@ -500,35 +539,156 @@
           </wp:inline>
         </w:drawing>
       </w:r>
-    </w:p>
-    <w:p>
-      <w:pPr>
-        <w:spacing w:line="259" w:lineRule="auto"/>
-        <w:jc w:val="center"/>
-        <w:rPr>
-          <w:rFonts w:ascii="Comic Sans MS" w:hAnsi="Comic Sans MS" w:cs="Segoe UI Semibold"/>
-          <w:b/>
-          <w:color w:val="000000" w:themeColor="text1"/>
-        </w:rPr>
-      </w:pPr>
-      <w:r>
-        <w:rPr>
-          <w:rFonts w:ascii="Comic Sans MS" w:hAnsi="Comic Sans MS" w:cs="Segoe UI Semibold"/>
-          <w:b/>
-          <w:color w:val="000000" w:themeColor="text1"/>
-        </w:rPr>
-        <w:t>Cette capture est le commencement d’une syntaxe routinière des pages du s</w:t>
-      </w:r>
-      <w:r>
-        <w:rPr>
-          <w:rFonts w:ascii="Comic Sans MS" w:hAnsi="Comic Sans MS" w:cs="Segoe UI Semibold"/>
-          <w:b/>
-          <w:color w:val="000000" w:themeColor="text1"/>
-        </w:rPr>
-        <w:t>ite internet. Toutes les pages html du site sont introduites par le code ci-dessus. Dans la balise de l’en tete de la page, on importe les fueilles de style en css qui permmettrent le design mais aussi d’uniformiser ce meme design pour toute les pages du site internet.</w:t>
-      </w:r>
       <w:bookmarkStart w:id="0" w:name="_GoBack"/>
       <w:bookmarkEnd w:id="0"/>
+      <w:r>
+        <w:rPr>
+          <w:sz w:val="44"/>
+          <w:szCs w:val="44"/>
+        </w:rPr>
+        <w:t xml:space="preserve"> </w:t>
+      </w:r>
+    </w:p>
+    <w:p>
+      <w:pPr>
+        <w:spacing w:line="259" w:lineRule="auto"/>
+        <w:jc w:val="center"/>
+        <w:rPr>
+          <w:rFonts w:ascii="Comic Sans MS" w:hAnsi="Comic Sans MS" w:cs="Segoe UI Semibold"/>
+          <w:b/>
+          <w:color w:val="000000" w:themeColor="text1"/>
+        </w:rPr>
+      </w:pPr>
+      <w:r>
+        <w:rPr>
+          <w:rFonts w:ascii="Comic Sans MS" w:hAnsi="Comic Sans MS" w:cs="Segoe UI Semibold"/>
+          <w:b/>
+          <w:color w:val="000000" w:themeColor="text1"/>
+        </w:rPr>
+        <w:t>Cette capture est le commencement d’une syntaxe routinière des pages du s</w:t>
+      </w:r>
+      <w:r>
+        <w:rPr>
+          <w:rFonts w:ascii="Comic Sans MS" w:hAnsi="Comic Sans MS" w:cs="Segoe UI Semibold"/>
+          <w:b/>
+          <w:color w:val="000000" w:themeColor="text1"/>
+        </w:rPr>
+        <w:t xml:space="preserve">ite internet. Toutes les pages html du site sont introduites par </w:t>
+      </w:r>
+      <w:r>
+        <w:rPr>
+          <w:rFonts w:ascii="Comic Sans MS" w:hAnsi="Comic Sans MS" w:cs="Segoe UI Semibold"/>
+          <w:b/>
+          <w:color w:val="000000" w:themeColor="text1"/>
+        </w:rPr>
+        <w:t xml:space="preserve">le code ci-dessus. Dans la balise de l’en </w:t>
+      </w:r>
+      <w:r>
+        <w:rPr>
+          <w:rFonts w:ascii="Comic Sans MS" w:hAnsi="Comic Sans MS" w:cs="Segoe UI Semibold"/>
+          <w:b/>
+          <w:color w:val="000000" w:themeColor="text1"/>
+        </w:rPr>
+        <w:t>tête</w:t>
+      </w:r>
+      <w:r>
+        <w:rPr>
+          <w:rFonts w:ascii="Comic Sans MS" w:hAnsi="Comic Sans MS" w:cs="Segoe UI Semibold"/>
+          <w:b/>
+          <w:color w:val="000000" w:themeColor="text1"/>
+        </w:rPr>
+        <w:t xml:space="preserve"> de la page, on importe les </w:t>
+      </w:r>
+      <w:r>
+        <w:rPr>
+          <w:rFonts w:ascii="Comic Sans MS" w:hAnsi="Comic Sans MS" w:cs="Segoe UI Semibold"/>
+          <w:b/>
+          <w:color w:val="000000" w:themeColor="text1"/>
+        </w:rPr>
+        <w:t>feuilles de style en CSS</w:t>
+      </w:r>
+      <w:r>
+        <w:rPr>
+          <w:rFonts w:ascii="Comic Sans MS" w:hAnsi="Comic Sans MS" w:cs="Segoe UI Semibold"/>
+          <w:b/>
+          <w:color w:val="000000" w:themeColor="text1"/>
+        </w:rPr>
+        <w:t xml:space="preserve"> qui </w:t>
+      </w:r>
+      <w:r>
+        <w:rPr>
+          <w:rFonts w:ascii="Comic Sans MS" w:hAnsi="Comic Sans MS" w:cs="Segoe UI Semibold"/>
+          <w:b/>
+          <w:color w:val="000000" w:themeColor="text1"/>
+        </w:rPr>
+        <w:t>permettent</w:t>
+      </w:r>
+      <w:r>
+        <w:rPr>
+          <w:rFonts w:ascii="Comic Sans MS" w:hAnsi="Comic Sans MS" w:cs="Segoe UI Semibold"/>
+          <w:b/>
+          <w:color w:val="000000" w:themeColor="text1"/>
+        </w:rPr>
+        <w:t xml:space="preserve"> le design mais aussi d’uniformiser ce </w:t>
+      </w:r>
+      <w:r>
+        <w:rPr>
+          <w:rFonts w:ascii="Comic Sans MS" w:hAnsi="Comic Sans MS" w:cs="Segoe UI Semibold"/>
+          <w:b/>
+          <w:color w:val="000000" w:themeColor="text1"/>
+        </w:rPr>
+        <w:t>même</w:t>
+      </w:r>
+      <w:r>
+        <w:rPr>
+          <w:rFonts w:ascii="Comic Sans MS" w:hAnsi="Comic Sans MS" w:cs="Segoe UI Semibold"/>
+          <w:b/>
+          <w:color w:val="000000" w:themeColor="text1"/>
+        </w:rPr>
+        <w:t xml:space="preserve"> design pour toute les pages du site internet.</w:t>
+      </w:r>
+      <w:r>
+        <w:rPr>
+          <w:rFonts w:ascii="Comic Sans MS" w:hAnsi="Comic Sans MS" w:cs="Segoe UI Semibold"/>
+          <w:b/>
+          <w:color w:val="000000" w:themeColor="text1"/>
+        </w:rPr>
+        <w:t xml:space="preserve"> Notre page de design CSS</w:t>
+      </w:r>
+      <w:r>
+        <w:rPr>
+          <w:rFonts w:ascii="Comic Sans MS" w:hAnsi="Comic Sans MS" w:cs="Segoe UI Semibold"/>
+          <w:b/>
+          <w:color w:val="000000" w:themeColor="text1"/>
+        </w:rPr>
+        <w:t xml:space="preserve"> principale est la page « style.css ».</w:t>
+      </w:r>
+      <w:r>
+        <w:rPr>
+          <w:rFonts w:ascii="Comic Sans MS" w:hAnsi="Comic Sans MS" w:cs="Segoe UI Semibold"/>
+          <w:b/>
+          <w:color w:val="000000" w:themeColor="text1"/>
+        </w:rPr>
+        <w:t xml:space="preserve"> Les autres pages CSS sont là principalement par norme, par exemple la page « bootstrap.min.css ». Dans la balise « </w:t>
+      </w:r>
+      <w:proofErr w:type="spellStart"/>
+      <w:r>
+        <w:rPr>
+          <w:rFonts w:ascii="Comic Sans MS" w:hAnsi="Comic Sans MS" w:cs="Segoe UI Semibold"/>
+          <w:b/>
+          <w:color w:val="000000" w:themeColor="text1"/>
+        </w:rPr>
+        <w:t>title</w:t>
+      </w:r>
+      <w:proofErr w:type="spellEnd"/>
+      <w:r>
+        <w:rPr>
+          <w:rFonts w:ascii="Comic Sans MS" w:hAnsi="Comic Sans MS" w:cs="Segoe UI Semibold"/>
+          <w:b/>
+          <w:color w:val="000000" w:themeColor="text1"/>
+        </w:rPr>
+        <w:t> », on informe le titre de l’onglet que l’on veut mettre, en l’occurrence « UFA Robert Schuman | Inscription ».</w:t>
+      </w:r>
     </w:p>
     <w:p>
       <w:pPr>
@@ -1086,8 +1246,19 @@
           <w:sz w:val="44"/>
           <w:szCs w:val="44"/>
         </w:rPr>
-        <w:t>2.Page cible_inscription.php</w:t>
-      </w:r>
+        <w:t xml:space="preserve">2.Page </w:t>
+      </w:r>
+      <w:proofErr w:type="spellStart"/>
+      <w:r>
+        <w:rPr>
+          <w:rFonts w:ascii="Segoe UI Black" w:hAnsi="Segoe UI Black" w:cs="Segoe UI Semibold"/>
+          <w:color w:val="AFCA0B"/>
+          <w:sz w:val="44"/>
+          <w:szCs w:val="44"/>
+        </w:rPr>
+        <w:t>cible_inscription.php</w:t>
+      </w:r>
+      <w:proofErr w:type="spellEnd"/>
     </w:p>
     <w:p>
       <w:pPr>
@@ -1229,6 +1400,7 @@
         </w:rPr>
         <w:t xml:space="preserve">3.Page </w:t>
       </w:r>
+      <w:proofErr w:type="spellStart"/>
       <w:r>
         <w:rPr>
           <w:rFonts w:ascii="Segoe UI Black" w:hAnsi="Segoe UI Black" w:cs="Segoe UI Semibold"/>
@@ -1238,6 +1410,7 @@
         </w:rPr>
         <w:t>confirmer_inscription.php</w:t>
       </w:r>
+      <w:proofErr w:type="spellEnd"/>
     </w:p>
     <w:p>
       <w:pPr>
@@ -1268,10 +1441,10 @@
         </w:rPr>
         <w:lastRenderedPageBreak/>
         <w:drawing>
-          <wp:inline distT="0" distB="0" distL="0" distR="0" wp14:anchorId="66F1FDBC" wp14:editId="7B62F33A">
-            <wp:extent cx="7316470" cy="3761105"/>
-            <wp:effectExtent l="0" t="0" r="0" b="0"/>
-            <wp:docPr id="15" name="Image 15"/>
+          <wp:inline distT="0" distB="0" distL="0" distR="0" wp14:anchorId="4705A687" wp14:editId="09E77ACB">
+            <wp:extent cx="7316470" cy="4533265"/>
+            <wp:effectExtent l="0" t="0" r="0" b="635"/>
+            <wp:docPr id="63" name="Image 63"/>
             <wp:cNvGraphicFramePr>
               <a:graphicFrameLocks xmlns:a="http://schemas.openxmlformats.org/drawingml/2006/main" noChangeAspect="1"/>
             </wp:cNvGraphicFramePr>
@@ -1291,7 +1464,7 @@
                   <pic:spPr>
                     <a:xfrm>
                       <a:off x="0" y="0"/>
-                      <a:ext cx="7316470" cy="3761105"/>
+                      <a:ext cx="7316470" cy="4533265"/>
                     </a:xfrm>
                     <a:prstGeom prst="rect">
                       <a:avLst/>
@@ -1303,6 +1476,79 @@
           </wp:inline>
         </w:drawing>
       </w:r>
+    </w:p>
+    <w:p>
+      <w:pPr>
+        <w:spacing w:line="259" w:lineRule="auto"/>
+        <w:jc w:val="center"/>
+        <w:rPr>
+          <w:rFonts w:ascii="Comic Sans MS" w:hAnsi="Comic Sans MS" w:cs="Segoe UI Semibold"/>
+          <w:b/>
+          <w:color w:val="000000" w:themeColor="text1"/>
+        </w:rPr>
+      </w:pPr>
+      <w:r>
+        <w:rPr>
+          <w:rFonts w:ascii="Comic Sans MS" w:hAnsi="Comic Sans MS" w:cs="Segoe UI Semibold"/>
+          <w:b/>
+          <w:color w:val="000000" w:themeColor="text1"/>
+        </w:rPr>
+        <w:t>Cette capture est le commencement d’une syntaxe routinière des pages du s</w:t>
+      </w:r>
+      <w:r>
+        <w:rPr>
+          <w:rFonts w:ascii="Comic Sans MS" w:hAnsi="Comic Sans MS" w:cs="Segoe UI Semibold"/>
+          <w:b/>
+          <w:color w:val="000000" w:themeColor="text1"/>
+        </w:rPr>
+        <w:t>ite internet. Toutes les pages html du site sont introduites par le code ci-dessus. Dans la balise de l’en tête de la page, on importe les feuilles de style en CSS qui permettent le design mais aussi d’uniformiser ce même design pour toute les pages du site internet. Notre page de design CSS principale est la page « style.css ». Les autres pages CSS sont là principalement par norme, par exemple la page « bootstrap.min.css ». Dans la balise « </w:t>
+      </w:r>
+      <w:proofErr w:type="spellStart"/>
+      <w:r>
+        <w:rPr>
+          <w:rFonts w:ascii="Comic Sans MS" w:hAnsi="Comic Sans MS" w:cs="Segoe UI Semibold"/>
+          <w:b/>
+          <w:color w:val="000000" w:themeColor="text1"/>
+        </w:rPr>
+        <w:t>title</w:t>
+      </w:r>
+      <w:proofErr w:type="spellEnd"/>
+      <w:r>
+        <w:rPr>
+          <w:rFonts w:ascii="Comic Sans MS" w:hAnsi="Comic Sans MS" w:cs="Segoe UI Semibold"/>
+          <w:b/>
+          <w:color w:val="000000" w:themeColor="text1"/>
+        </w:rPr>
+        <w:t> », on informe le titre de l’onglet que l’on veut mettre, en l’occurrence « </w:t>
+      </w:r>
+      <w:r>
+        <w:rPr>
+          <w:rFonts w:ascii="Comic Sans MS" w:hAnsi="Comic Sans MS" w:cs="Segoe UI Semibold"/>
+          <w:b/>
+          <w:color w:val="000000" w:themeColor="text1"/>
+        </w:rPr>
+        <w:t>UFA Robert Schuman | Inscription</w:t>
+      </w:r>
+      <w:r>
+        <w:rPr>
+          <w:rFonts w:ascii="Comic Sans MS" w:hAnsi="Comic Sans MS" w:cs="Segoe UI Semibold"/>
+          <w:b/>
+          <w:color w:val="000000" w:themeColor="text1"/>
+        </w:rPr>
+        <w:t> ».</w:t>
+      </w:r>
+    </w:p>
+    <w:p>
+      <w:pPr>
+        <w:spacing w:line="259" w:lineRule="auto"/>
+        <w:jc w:val="center"/>
+        <w:rPr>
+          <w:rFonts w:ascii="Segoe UI Black" w:hAnsi="Segoe UI Black" w:cs="Segoe UI Semibold"/>
+          <w:color w:val="AFCA0B"/>
+          <w:sz w:val="44"/>
+          <w:szCs w:val="44"/>
+        </w:rPr>
+      </w:pPr>
     </w:p>
     <w:p>
       <w:pPr>
@@ -1417,6 +1663,7 @@
         <w:rPr>
           <w:noProof/>
         </w:rPr>
+        <w:lastRenderedPageBreak/>
         <w:drawing>
           <wp:inline distT="0" distB="0" distL="0" distR="0" wp14:anchorId="78F93CAC" wp14:editId="156F4D5C">
             <wp:extent cx="7316470" cy="2660650"/>
@@ -1467,7 +1714,6 @@
         <w:rPr>
           <w:noProof/>
         </w:rPr>
-        <w:lastRenderedPageBreak/>
         <w:drawing>
           <wp:inline distT="0" distB="0" distL="0" distR="0" wp14:anchorId="5CFB60F0" wp14:editId="61B2D3DA">
             <wp:extent cx="7316470" cy="3796665"/>
@@ -1588,6 +1834,7 @@
         </w:rPr>
         <w:t xml:space="preserve">4.Page </w:t>
       </w:r>
+      <w:proofErr w:type="spellStart"/>
       <w:r>
         <w:rPr>
           <w:rFonts w:ascii="Segoe UI Black" w:hAnsi="Segoe UI Black" w:cs="Segoe UI Semibold"/>
@@ -1615,6 +1862,7 @@
         </w:rPr>
         <w:t>.php</w:t>
       </w:r>
+      <w:proofErr w:type="spellEnd"/>
     </w:p>
     <w:p>
       <w:pPr>
@@ -1696,27 +1944,44 @@
           <w:b/>
           <w:color w:val="000000" w:themeColor="text1"/>
         </w:rPr>
-        <w:t>On commence cette page internet par un code php au sommet du document. Il ne contient qu’une instruction : celle écrite en haut. Elle est écrite pour démarrer une session, ou même restaurer la session précédente via une requête passée GET ou POST ou restaurer une session communiquée par un cookie.</w:t>
-      </w:r>
-    </w:p>
-    <w:p>
-      <w:pPr>
-        <w:spacing w:line="259" w:lineRule="auto"/>
-        <w:jc w:val="center"/>
-        <w:rPr>
-          <w:rFonts w:ascii="Segoe UI Black" w:hAnsi="Segoe UI Black" w:cs="Segoe UI Semibold"/>
-          <w:color w:val="AFCA0B"/>
-          <w:sz w:val="44"/>
-          <w:szCs w:val="44"/>
-        </w:rPr>
-      </w:pPr>
-      <w:r>
-        <w:rPr>
-          <w:rFonts w:ascii="Comic Sans MS" w:hAnsi="Comic Sans MS" w:cs="Segoe UI Semibold"/>
-          <w:b/>
-          <w:color w:val="000000" w:themeColor="text1"/>
-        </w:rPr>
-        <w:lastRenderedPageBreak/>
+        <w:t xml:space="preserve">On commence cette page internet par un code </w:t>
+      </w:r>
+      <w:proofErr w:type="spellStart"/>
+      <w:r>
+        <w:rPr>
+          <w:rFonts w:ascii="Comic Sans MS" w:hAnsi="Comic Sans MS" w:cs="Segoe UI Semibold"/>
+          <w:b/>
+          <w:color w:val="000000" w:themeColor="text1"/>
+        </w:rPr>
+        <w:t>php</w:t>
+      </w:r>
+      <w:proofErr w:type="spellEnd"/>
+      <w:r>
+        <w:rPr>
+          <w:rFonts w:ascii="Comic Sans MS" w:hAnsi="Comic Sans MS" w:cs="Segoe UI Semibold"/>
+          <w:b/>
+          <w:color w:val="000000" w:themeColor="text1"/>
+        </w:rPr>
+        <w:t xml:space="preserve"> au sommet du document. Il ne contient qu’une instruction : celle écrite en haut. Elle est écrite pour démarrer une session, ou même restaurer la session précédente via une requête passée GET ou POST ou restaurer une session communiquée par un cookie.</w:t>
+      </w:r>
+    </w:p>
+    <w:p>
+      <w:pPr>
+        <w:spacing w:line="259" w:lineRule="auto"/>
+        <w:jc w:val="center"/>
+        <w:rPr>
+          <w:rFonts w:ascii="Segoe UI Black" w:hAnsi="Segoe UI Black" w:cs="Segoe UI Semibold"/>
+          <w:color w:val="AFCA0B"/>
+          <w:sz w:val="44"/>
+          <w:szCs w:val="44"/>
+        </w:rPr>
+      </w:pPr>
+      <w:r>
+        <w:rPr>
+          <w:rFonts w:ascii="Comic Sans MS" w:hAnsi="Comic Sans MS" w:cs="Segoe UI Semibold"/>
+          <w:b/>
+          <w:color w:val="000000" w:themeColor="text1"/>
+        </w:rPr>
         <w:drawing>
           <wp:inline distT="0" distB="0" distL="0" distR="0" wp14:anchorId="3C47E368" wp14:editId="322A0EBC">
             <wp:extent cx="7316470" cy="3941445"/>
@@ -1759,6 +2024,51 @@
         <w:spacing w:line="259" w:lineRule="auto"/>
         <w:jc w:val="center"/>
         <w:rPr>
+          <w:rFonts w:ascii="Comic Sans MS" w:hAnsi="Comic Sans MS" w:cs="Segoe UI Semibold"/>
+          <w:b/>
+          <w:color w:val="000000" w:themeColor="text1"/>
+        </w:rPr>
+      </w:pPr>
+      <w:r>
+        <w:rPr>
+          <w:rFonts w:ascii="Comic Sans MS" w:hAnsi="Comic Sans MS" w:cs="Segoe UI Semibold"/>
+          <w:b/>
+          <w:color w:val="000000" w:themeColor="text1"/>
+        </w:rPr>
+        <w:t>Cette capture est le commencement d’une syntaxe routinière des pages du s</w:t>
+      </w:r>
+      <w:r>
+        <w:rPr>
+          <w:rFonts w:ascii="Comic Sans MS" w:hAnsi="Comic Sans MS" w:cs="Segoe UI Semibold"/>
+          <w:b/>
+          <w:color w:val="000000" w:themeColor="text1"/>
+        </w:rPr>
+        <w:t>ite internet. Toutes les pages html du site sont introduites par le code ci-dessus. Dans la balise de l’en tête de la page, on importe les feuilles de style en CSS qui permettent le design mais aussi d’uniformiser ce même design pour toute les pages du site internet. Notre page de design CSS principale est la page « style.css ». Les autres pages CSS sont là principalement par norme, par exemple la page « bootstrap.min.css ». Dans la balise « </w:t>
+      </w:r>
+      <w:proofErr w:type="spellStart"/>
+      <w:r>
+        <w:rPr>
+          <w:rFonts w:ascii="Comic Sans MS" w:hAnsi="Comic Sans MS" w:cs="Segoe UI Semibold"/>
+          <w:b/>
+          <w:color w:val="000000" w:themeColor="text1"/>
+        </w:rPr>
+        <w:t>title</w:t>
+      </w:r>
+      <w:proofErr w:type="spellEnd"/>
+      <w:r>
+        <w:rPr>
+          <w:rFonts w:ascii="Comic Sans MS" w:hAnsi="Comic Sans MS" w:cs="Segoe UI Semibold"/>
+          <w:b/>
+          <w:color w:val="000000" w:themeColor="text1"/>
+        </w:rPr>
+        <w:t> », on informe le titre de l’onglet que l’on veut mettre, en l’occurrence « UFA Robert Schuman | Connexion ».</w:t>
+      </w:r>
+    </w:p>
+    <w:p>
+      <w:pPr>
+        <w:spacing w:line="259" w:lineRule="auto"/>
+        <w:jc w:val="center"/>
+        <w:rPr>
           <w:rFonts w:ascii="Segoe UI Black" w:hAnsi="Segoe UI Black" w:cs="Segoe UI Semibold"/>
           <w:color w:val="AFCA0B"/>
           <w:sz w:val="44"/>
@@ -1781,6 +2091,7 @@
         <w:rPr>
           <w:noProof/>
         </w:rPr>
+        <w:lastRenderedPageBreak/>
         <w:drawing>
           <wp:inline distT="0" distB="0" distL="0" distR="0" wp14:anchorId="1141678B" wp14:editId="152E0329">
             <wp:extent cx="6438900" cy="4419600"/>
@@ -1845,7 +2156,6 @@
         <w:rPr>
           <w:noProof/>
         </w:rPr>
-        <w:lastRenderedPageBreak/>
         <w:drawing>
           <wp:inline distT="0" distB="0" distL="0" distR="0" wp14:anchorId="19D24801" wp14:editId="64632FD2">
             <wp:extent cx="7316470" cy="1471930"/>
@@ -1974,6 +2284,7 @@
         <w:rPr>
           <w:noProof/>
         </w:rPr>
+        <w:lastRenderedPageBreak/>
         <w:drawing>
           <wp:inline distT="0" distB="0" distL="0" distR="0" wp14:anchorId="14E8D05E" wp14:editId="289CDAAE">
             <wp:extent cx="7316470" cy="4979670"/>
@@ -2102,6 +2413,7 @@
         <w:rPr>
           <w:noProof/>
         </w:rPr>
+        <w:lastRenderedPageBreak/>
         <w:drawing>
           <wp:inline distT="0" distB="0" distL="0" distR="0" wp14:anchorId="1759CDF8" wp14:editId="6F7BC93E">
             <wp:extent cx="7316470" cy="4828540"/>
@@ -2166,7 +2478,6 @@
         <w:rPr>
           <w:noProof/>
         </w:rPr>
-        <w:lastRenderedPageBreak/>
         <w:drawing>
           <wp:inline distT="0" distB="0" distL="0" distR="0" wp14:anchorId="5546FD90" wp14:editId="62BA19A5">
             <wp:extent cx="7316470" cy="1934210"/>
@@ -2224,6 +2535,7 @@
         </w:rPr>
         <w:t xml:space="preserve">5.Page </w:t>
       </w:r>
+      <w:proofErr w:type="spellStart"/>
       <w:r>
         <w:rPr>
           <w:rFonts w:ascii="Segoe UI Black" w:hAnsi="Segoe UI Black" w:cs="Segoe UI Semibold"/>
@@ -2233,6 +2545,7 @@
         </w:rPr>
         <w:t>Manager_User.php</w:t>
       </w:r>
+      <w:proofErr w:type="spellEnd"/>
     </w:p>
     <w:p>
       <w:pPr>
@@ -2292,6 +2605,7 @@
         <w:rPr>
           <w:noProof/>
         </w:rPr>
+        <w:lastRenderedPageBreak/>
         <w:drawing>
           <wp:inline distT="0" distB="0" distL="0" distR="0" wp14:anchorId="5C4A4401" wp14:editId="281FB661">
             <wp:extent cx="3133725" cy="2447925"/>
@@ -2392,7 +2706,6 @@
         <w:rPr>
           <w:noProof/>
         </w:rPr>
-        <w:lastRenderedPageBreak/>
         <w:drawing>
           <wp:inline distT="0" distB="0" distL="0" distR="0" wp14:anchorId="33A29C5D" wp14:editId="0E2896DF">
             <wp:extent cx="7316470" cy="1492885"/>
@@ -2493,6 +2806,7 @@
         <w:rPr>
           <w:noProof/>
         </w:rPr>
+        <w:lastRenderedPageBreak/>
         <w:drawing>
           <wp:inline distT="0" distB="0" distL="0" distR="0" wp14:anchorId="0DF0B38E" wp14:editId="7BAD52D9">
             <wp:extent cx="7316470" cy="2626995"/>
@@ -2593,7 +2907,6 @@
         <w:rPr>
           <w:noProof/>
         </w:rPr>
-        <w:lastRenderedPageBreak/>
         <w:drawing>
           <wp:inline distT="0" distB="0" distL="0" distR="0" wp14:anchorId="12F9FEF0" wp14:editId="12FAF2C2">
             <wp:extent cx="7316470" cy="2029460"/>
@@ -2694,6 +3007,7 @@
         <w:rPr>
           <w:noProof/>
         </w:rPr>
+        <w:lastRenderedPageBreak/>
         <w:drawing>
           <wp:inline distT="0" distB="0" distL="0" distR="0" wp14:anchorId="1599A9B1" wp14:editId="430F95A3">
             <wp:extent cx="4810125" cy="1266825"/>
@@ -2844,7 +3158,6 @@
         <w:rPr>
           <w:noProof/>
         </w:rPr>
-        <w:lastRenderedPageBreak/>
         <w:drawing>
           <wp:inline distT="0" distB="0" distL="0" distR="0" wp14:anchorId="0D21FEC1" wp14:editId="697A5BD3">
             <wp:extent cx="7316470" cy="2355850"/>
@@ -2895,6 +3208,7 @@
         <w:rPr>
           <w:noProof/>
         </w:rPr>
+        <w:lastRenderedPageBreak/>
         <w:drawing>
           <wp:inline distT="0" distB="0" distL="0" distR="0" wp14:anchorId="03B7258B" wp14:editId="6793AD5D">
             <wp:extent cx="7316470" cy="2747010"/>
@@ -3040,7 +3354,6 @@
         <w:rPr>
           <w:noProof/>
         </w:rPr>
-        <w:lastRenderedPageBreak/>
         <w:drawing>
           <wp:inline distT="0" distB="0" distL="0" distR="0" wp14:anchorId="5BAA4D1A" wp14:editId="29BDF63A">
             <wp:extent cx="7316470" cy="1913255"/>
@@ -3098,6 +3411,7 @@
         </w:rPr>
         <w:t xml:space="preserve">6.Page </w:t>
       </w:r>
+      <w:proofErr w:type="spellStart"/>
       <w:r>
         <w:rPr>
           <w:rFonts w:ascii="Segoe UI Black" w:hAnsi="Segoe UI Black" w:cs="Segoe UI Semibold"/>
@@ -3107,6 +3421,7 @@
         </w:rPr>
         <w:t>User.php</w:t>
       </w:r>
+      <w:proofErr w:type="spellEnd"/>
     </w:p>
     <w:p>
       <w:pPr>
@@ -3135,6 +3450,7 @@
         <w:rPr>
           <w:noProof/>
         </w:rPr>
+        <w:lastRenderedPageBreak/>
         <w:drawing>
           <wp:inline distT="0" distB="0" distL="0" distR="0" wp14:anchorId="63A4A5E6" wp14:editId="3E7D56A0">
             <wp:extent cx="2505075" cy="2924175"/>
@@ -3199,7 +3515,6 @@
         <w:rPr>
           <w:noProof/>
         </w:rPr>
-        <w:lastRenderedPageBreak/>
         <w:drawing>
           <wp:inline distT="0" distB="0" distL="0" distR="0" wp14:anchorId="5FE5C947" wp14:editId="0D679EE2">
             <wp:extent cx="5400675" cy="5657850"/>
@@ -3397,39 +3712,78 @@
           <w:szCs w:val="44"/>
         </w:rPr>
         <w:lastRenderedPageBreak/>
-        <w:t>6.Page Projet_lycee.sql</w:t>
-      </w:r>
-    </w:p>
-    <w:p>
-      <w:pPr>
-        <w:spacing w:line="259" w:lineRule="auto"/>
-        <w:jc w:val="center"/>
-        <w:rPr>
-          <w:rFonts w:ascii="Segoe UI Black" w:hAnsi="Segoe UI Black" w:cs="Segoe UI Semibold"/>
-          <w:color w:val="AFCA0B"/>
-          <w:sz w:val="44"/>
-          <w:szCs w:val="44"/>
-        </w:rPr>
-      </w:pPr>
-    </w:p>
-    <w:p>
-      <w:pPr>
-        <w:spacing w:line="259" w:lineRule="auto"/>
-        <w:jc w:val="center"/>
-        <w:rPr>
-          <w:rFonts w:ascii="Comic Sans MS" w:hAnsi="Comic Sans MS" w:cs="Segoe UI Semibold"/>
-          <w:b/>
-          <w:color w:val="000000" w:themeColor="text1"/>
-        </w:rPr>
-      </w:pPr>
-      <w:r>
-        <w:rPr>
-          <w:rFonts w:ascii="Comic Sans MS" w:hAnsi="Comic Sans MS" w:cs="Segoe UI Semibold"/>
-          <w:b/>
-          <w:color w:val="000000" w:themeColor="text1"/>
-        </w:rPr>
-        <w:t>Ce fichier héberge la base de données à importer pour pouvoir utiliser le site correctement. Il faut aller à la racine du projet, puis dans le dossiers « bdd », et on trouve donc le fichier Projet_lycee.sql</w:t>
-      </w:r>
+        <w:t xml:space="preserve">6.Page </w:t>
+      </w:r>
+      <w:proofErr w:type="spellStart"/>
+      <w:r>
+        <w:rPr>
+          <w:rFonts w:ascii="Segoe UI Black" w:hAnsi="Segoe UI Black" w:cs="Segoe UI Semibold"/>
+          <w:color w:val="AFCA0B"/>
+          <w:sz w:val="44"/>
+          <w:szCs w:val="44"/>
+        </w:rPr>
+        <w:t>Projet_lycee.sql</w:t>
+      </w:r>
+      <w:proofErr w:type="spellEnd"/>
+    </w:p>
+    <w:p>
+      <w:pPr>
+        <w:spacing w:line="259" w:lineRule="auto"/>
+        <w:jc w:val="center"/>
+        <w:rPr>
+          <w:rFonts w:ascii="Segoe UI Black" w:hAnsi="Segoe UI Black" w:cs="Segoe UI Semibold"/>
+          <w:color w:val="AFCA0B"/>
+          <w:sz w:val="44"/>
+          <w:szCs w:val="44"/>
+        </w:rPr>
+      </w:pPr>
+    </w:p>
+    <w:p>
+      <w:pPr>
+        <w:spacing w:line="259" w:lineRule="auto"/>
+        <w:jc w:val="center"/>
+        <w:rPr>
+          <w:rFonts w:ascii="Comic Sans MS" w:hAnsi="Comic Sans MS" w:cs="Segoe UI Semibold"/>
+          <w:b/>
+          <w:color w:val="000000" w:themeColor="text1"/>
+        </w:rPr>
+      </w:pPr>
+      <w:r>
+        <w:rPr>
+          <w:rFonts w:ascii="Comic Sans MS" w:hAnsi="Comic Sans MS" w:cs="Segoe UI Semibold"/>
+          <w:b/>
+          <w:color w:val="000000" w:themeColor="text1"/>
+        </w:rPr>
+        <w:t>Ce fichier héberge la base de données à importer pour pouvoir utiliser le site correctement. Il faut aller à la racine du projet, puis dans le dossiers « </w:t>
+      </w:r>
+      <w:proofErr w:type="spellStart"/>
+      <w:r>
+        <w:rPr>
+          <w:rFonts w:ascii="Comic Sans MS" w:hAnsi="Comic Sans MS" w:cs="Segoe UI Semibold"/>
+          <w:b/>
+          <w:color w:val="000000" w:themeColor="text1"/>
+        </w:rPr>
+        <w:t>bdd</w:t>
+      </w:r>
+      <w:proofErr w:type="spellEnd"/>
+      <w:r>
+        <w:rPr>
+          <w:rFonts w:ascii="Comic Sans MS" w:hAnsi="Comic Sans MS" w:cs="Segoe UI Semibold"/>
+          <w:b/>
+          <w:color w:val="000000" w:themeColor="text1"/>
+        </w:rPr>
+        <w:t xml:space="preserve"> », et on trouve donc le fichier </w:t>
+      </w:r>
+      <w:proofErr w:type="spellStart"/>
+      <w:r>
+        <w:rPr>
+          <w:rFonts w:ascii="Comic Sans MS" w:hAnsi="Comic Sans MS" w:cs="Segoe UI Semibold"/>
+          <w:b/>
+          <w:color w:val="000000" w:themeColor="text1"/>
+        </w:rPr>
+        <w:t>Projet_lycee.sql</w:t>
+      </w:r>
+      <w:proofErr w:type="spellEnd"/>
     </w:p>
     <w:p>
       <w:pPr>
@@ -3603,7 +3957,25 @@
           <w:b/>
           <w:color w:val="000000" w:themeColor="text1"/>
         </w:rPr>
-        <w:t xml:space="preserve"> la table « annonces » de la base de données dans le cas ou elle existerait. En effet, si l’on importe la base de données déjà existante, il faut pouvoir s’assurer de bien mettre à jour les tables</w:t>
+        <w:t xml:space="preserve"> la table « annonces » de la base de données dans le cas </w:t>
+      </w:r>
+      <w:proofErr w:type="spellStart"/>
+      <w:r>
+        <w:rPr>
+          <w:rFonts w:ascii="Comic Sans MS" w:hAnsi="Comic Sans MS" w:cs="Segoe UI Semibold"/>
+          <w:b/>
+          <w:color w:val="000000" w:themeColor="text1"/>
+        </w:rPr>
+        <w:t>ou</w:t>
+      </w:r>
+      <w:proofErr w:type="spellEnd"/>
+      <w:r>
+        <w:rPr>
+          <w:rFonts w:ascii="Comic Sans MS" w:hAnsi="Comic Sans MS" w:cs="Segoe UI Semibold"/>
+          <w:b/>
+          <w:color w:val="000000" w:themeColor="text1"/>
+        </w:rPr>
+        <w:t xml:space="preserve"> elle existerait. En effet, si l’on importe la base de données déjà existante, il faut pouvoir s’assurer de bien mettre à jour les tables</w:t>
       </w:r>
       <w:r>
         <w:rPr>
@@ -3620,7 +3992,24 @@
           <w:color w:val="000000" w:themeColor="text1"/>
         </w:rPr>
         <w:tab/>
-        <w:t xml:space="preserve">ar le biais de la </w:t>
+      </w:r>
+      <w:proofErr w:type="spellStart"/>
+      <w:r>
+        <w:rPr>
+          <w:rFonts w:ascii="Comic Sans MS" w:hAnsi="Comic Sans MS" w:cs="Segoe UI Semibold"/>
+          <w:b/>
+          <w:color w:val="000000" w:themeColor="text1"/>
+        </w:rPr>
+        <w:t>ar</w:t>
+      </w:r>
+      <w:proofErr w:type="spellEnd"/>
+      <w:r>
+        <w:rPr>
+          <w:rFonts w:ascii="Comic Sans MS" w:hAnsi="Comic Sans MS" w:cs="Segoe UI Semibold"/>
+          <w:b/>
+          <w:color w:val="000000" w:themeColor="text1"/>
+        </w:rPr>
+        <w:t xml:space="preserve"> le biais de la </w:t>
       </w:r>
       <w:r>
         <w:rPr>
@@ -3652,7 +4041,61 @@
           <w:b/>
           <w:color w:val="000000" w:themeColor="text1"/>
         </w:rPr>
-        <w:t xml:space="preserve"> dans cette base de données, à savoir « id » de type entier à onze caractères, « id_utilisateur », de type entier à dix caractères, « titre » de type varchar à quarante caractères, « description », de type text et « date », de type date. Toutes </w:t>
+        <w:t xml:space="preserve"> dans cette base de données, à savoir « id » de type entier à onze caractères, « </w:t>
+      </w:r>
+      <w:proofErr w:type="spellStart"/>
+      <w:r>
+        <w:rPr>
+          <w:rFonts w:ascii="Comic Sans MS" w:hAnsi="Comic Sans MS" w:cs="Segoe UI Semibold"/>
+          <w:b/>
+          <w:color w:val="000000" w:themeColor="text1"/>
+        </w:rPr>
+        <w:t>id_utilisateur</w:t>
+      </w:r>
+      <w:proofErr w:type="spellEnd"/>
+      <w:r>
+        <w:rPr>
+          <w:rFonts w:ascii="Comic Sans MS" w:hAnsi="Comic Sans MS" w:cs="Segoe UI Semibold"/>
+          <w:b/>
+          <w:color w:val="000000" w:themeColor="text1"/>
+        </w:rPr>
+        <w:t xml:space="preserve"> », de type entier à dix caractères, « titre » de type </w:t>
+      </w:r>
+      <w:proofErr w:type="spellStart"/>
+      <w:r>
+        <w:rPr>
+          <w:rFonts w:ascii="Comic Sans MS" w:hAnsi="Comic Sans MS" w:cs="Segoe UI Semibold"/>
+          <w:b/>
+          <w:color w:val="000000" w:themeColor="text1"/>
+        </w:rPr>
+        <w:t>varchar</w:t>
+      </w:r>
+      <w:proofErr w:type="spellEnd"/>
+      <w:r>
+        <w:rPr>
+          <w:rFonts w:ascii="Comic Sans MS" w:hAnsi="Comic Sans MS" w:cs="Segoe UI Semibold"/>
+          <w:b/>
+          <w:color w:val="000000" w:themeColor="text1"/>
+        </w:rPr>
+        <w:t xml:space="preserve"> à quarante caractères, « description », de type </w:t>
+      </w:r>
+      <w:proofErr w:type="spellStart"/>
+      <w:r>
+        <w:rPr>
+          <w:rFonts w:ascii="Comic Sans MS" w:hAnsi="Comic Sans MS" w:cs="Segoe UI Semibold"/>
+          <w:b/>
+          <w:color w:val="000000" w:themeColor="text1"/>
+        </w:rPr>
+        <w:t>text</w:t>
+      </w:r>
+      <w:proofErr w:type="spellEnd"/>
+      <w:r>
+        <w:rPr>
+          <w:rFonts w:ascii="Comic Sans MS" w:hAnsi="Comic Sans MS" w:cs="Segoe UI Semibold"/>
+          <w:b/>
+          <w:color w:val="000000" w:themeColor="text1"/>
+        </w:rPr>
+        <w:t xml:space="preserve"> et « date », de type date. Toutes </w:t>
       </w:r>
       <w:r>
         <w:rPr>
@@ -3700,7 +4143,25 @@
           <w:b/>
           <w:color w:val="000000" w:themeColor="text1"/>
         </w:rPr>
-        <w:t xml:space="preserve"> à la colonne « id_utilisateur », car cette colonne doit </w:t>
+        <w:t xml:space="preserve"> à la colonne « </w:t>
+      </w:r>
+      <w:proofErr w:type="spellStart"/>
+      <w:r>
+        <w:rPr>
+          <w:rFonts w:ascii="Comic Sans MS" w:hAnsi="Comic Sans MS" w:cs="Segoe UI Semibold"/>
+          <w:b/>
+          <w:color w:val="000000" w:themeColor="text1"/>
+        </w:rPr>
+        <w:t>id_utilisateur</w:t>
+      </w:r>
+      <w:proofErr w:type="spellEnd"/>
+      <w:r>
+        <w:rPr>
+          <w:rFonts w:ascii="Comic Sans MS" w:hAnsi="Comic Sans MS" w:cs="Segoe UI Semibold"/>
+          <w:b/>
+          <w:color w:val="000000" w:themeColor="text1"/>
+        </w:rPr>
+        <w:t xml:space="preserve"> », car cette colonne doit </w:t>
       </w:r>
       <w:r>
         <w:rPr>
@@ -4116,15 +4577,87 @@
           <w:b/>
           <w:color w:val="000000" w:themeColor="text1"/>
         </w:rPr>
-        <w:t>« id » de type entier avec onze caractères, « id_discussion » de type entier avec onze caractères, « id_utilisateur de type entier avec dix caractères</w:t>
-      </w:r>
-      <w:r>
-        <w:rPr>
-          <w:rFonts w:ascii="Comic Sans MS" w:hAnsi="Comic Sans MS" w:cs="Segoe UI Semibold"/>
-          <w:b/>
-          <w:color w:val="000000" w:themeColor="text1"/>
-        </w:rPr>
-        <w:t xml:space="preserve">, « message » de type text, « date » de type datetime. Toutes les </w:t>
+        <w:t>« id » de type entier avec onze caractères, « </w:t>
+      </w:r>
+      <w:proofErr w:type="spellStart"/>
+      <w:r>
+        <w:rPr>
+          <w:rFonts w:ascii="Comic Sans MS" w:hAnsi="Comic Sans MS" w:cs="Segoe UI Semibold"/>
+          <w:b/>
+          <w:color w:val="000000" w:themeColor="text1"/>
+        </w:rPr>
+        <w:t>id_discussion</w:t>
+      </w:r>
+      <w:proofErr w:type="spellEnd"/>
+      <w:r>
+        <w:rPr>
+          <w:rFonts w:ascii="Comic Sans MS" w:hAnsi="Comic Sans MS" w:cs="Segoe UI Semibold"/>
+          <w:b/>
+          <w:color w:val="000000" w:themeColor="text1"/>
+        </w:rPr>
+        <w:t> » de type entier avec onze caractères, « </w:t>
+      </w:r>
+      <w:proofErr w:type="spellStart"/>
+      <w:r>
+        <w:rPr>
+          <w:rFonts w:ascii="Comic Sans MS" w:hAnsi="Comic Sans MS" w:cs="Segoe UI Semibold"/>
+          <w:b/>
+          <w:color w:val="000000" w:themeColor="text1"/>
+        </w:rPr>
+        <w:t>id_utilisateur</w:t>
+      </w:r>
+      <w:proofErr w:type="spellEnd"/>
+      <w:r>
+        <w:rPr>
+          <w:rFonts w:ascii="Comic Sans MS" w:hAnsi="Comic Sans MS" w:cs="Segoe UI Semibold"/>
+          <w:b/>
+          <w:color w:val="000000" w:themeColor="text1"/>
+        </w:rPr>
+        <w:t xml:space="preserve"> de type entier avec dix caractères</w:t>
+      </w:r>
+      <w:r>
+        <w:rPr>
+          <w:rFonts w:ascii="Comic Sans MS" w:hAnsi="Comic Sans MS" w:cs="Segoe UI Semibold"/>
+          <w:b/>
+          <w:color w:val="000000" w:themeColor="text1"/>
+        </w:rPr>
+        <w:t xml:space="preserve">, « message » de type </w:t>
+      </w:r>
+      <w:proofErr w:type="spellStart"/>
+      <w:r>
+        <w:rPr>
+          <w:rFonts w:ascii="Comic Sans MS" w:hAnsi="Comic Sans MS" w:cs="Segoe UI Semibold"/>
+          <w:b/>
+          <w:color w:val="000000" w:themeColor="text1"/>
+        </w:rPr>
+        <w:t>text</w:t>
+      </w:r>
+      <w:proofErr w:type="spellEnd"/>
+      <w:r>
+        <w:rPr>
+          <w:rFonts w:ascii="Comic Sans MS" w:hAnsi="Comic Sans MS" w:cs="Segoe UI Semibold"/>
+          <w:b/>
+          <w:color w:val="000000" w:themeColor="text1"/>
+        </w:rPr>
+        <w:t xml:space="preserve">, « date » de type </w:t>
+      </w:r>
+      <w:proofErr w:type="spellStart"/>
+      <w:r>
+        <w:rPr>
+          <w:rFonts w:ascii="Comic Sans MS" w:hAnsi="Comic Sans MS" w:cs="Segoe UI Semibold"/>
+          <w:b/>
+          <w:color w:val="000000" w:themeColor="text1"/>
+        </w:rPr>
+        <w:t>datetime</w:t>
+      </w:r>
+      <w:proofErr w:type="spellEnd"/>
+      <w:r>
+        <w:rPr>
+          <w:rFonts w:ascii="Comic Sans MS" w:hAnsi="Comic Sans MS" w:cs="Segoe UI Semibold"/>
+          <w:b/>
+          <w:color w:val="000000" w:themeColor="text1"/>
+        </w:rPr>
+        <w:t xml:space="preserve">. Toutes les </w:t>
       </w:r>
       <w:r>
         <w:rPr>
@@ -4142,21 +4675,41 @@
         </w:rPr>
         <w:t xml:space="preserve"> sont en NOT NULL. « </w:t>
       </w:r>
-      <w:r>
-        <w:rPr>
-          <w:rFonts w:ascii="Comic Sans MS" w:hAnsi="Comic Sans MS" w:cs="Segoe UI Semibold"/>
-          <w:b/>
-          <w:color w:val="000000" w:themeColor="text1"/>
-        </w:rPr>
-        <w:t>id_</w:t>
-      </w:r>
-      <w:r>
-        <w:rPr>
-          <w:rFonts w:ascii="Comic Sans MS" w:hAnsi="Comic Sans MS" w:cs="Segoe UI Semibold"/>
-          <w:b/>
-          <w:color w:val="000000" w:themeColor="text1"/>
-        </w:rPr>
-        <w:t xml:space="preserve">uttilisateur » est en UNSIGNED, en est </w:t>
+      <w:proofErr w:type="spellStart"/>
+      <w:proofErr w:type="gramStart"/>
+      <w:r>
+        <w:rPr>
+          <w:rFonts w:ascii="Comic Sans MS" w:hAnsi="Comic Sans MS" w:cs="Segoe UI Semibold"/>
+          <w:b/>
+          <w:color w:val="000000" w:themeColor="text1"/>
+        </w:rPr>
+        <w:t>id</w:t>
+      </w:r>
+      <w:proofErr w:type="gramEnd"/>
+      <w:r>
+        <w:rPr>
+          <w:rFonts w:ascii="Comic Sans MS" w:hAnsi="Comic Sans MS" w:cs="Segoe UI Semibold"/>
+          <w:b/>
+          <w:color w:val="000000" w:themeColor="text1"/>
+        </w:rPr>
+        <w:t>_</w:t>
+      </w:r>
+      <w:r>
+        <w:rPr>
+          <w:rFonts w:ascii="Comic Sans MS" w:hAnsi="Comic Sans MS" w:cs="Segoe UI Semibold"/>
+          <w:b/>
+          <w:color w:val="000000" w:themeColor="text1"/>
+        </w:rPr>
+        <w:t>uttilisateur</w:t>
+      </w:r>
+      <w:proofErr w:type="spellEnd"/>
+      <w:r>
+        <w:rPr>
+          <w:rFonts w:ascii="Comic Sans MS" w:hAnsi="Comic Sans MS" w:cs="Segoe UI Semibold"/>
+          <w:b/>
+          <w:color w:val="000000" w:themeColor="text1"/>
+        </w:rPr>
+        <w:t xml:space="preserve"> » est en UNSIGNED, en est </w:t>
       </w:r>
       <w:r>
         <w:rPr>
@@ -4308,7 +4861,43 @@
           <w:b/>
           <w:color w:val="000000" w:themeColor="text1"/>
         </w:rPr>
-        <w:t xml:space="preserve">dix caractères, « nom » de type varchar à 40 caractères, « email » de type varchar à 40 </w:t>
+        <w:t xml:space="preserve">dix caractères, « nom » de type </w:t>
+      </w:r>
+      <w:proofErr w:type="spellStart"/>
+      <w:r>
+        <w:rPr>
+          <w:rFonts w:ascii="Comic Sans MS" w:hAnsi="Comic Sans MS" w:cs="Segoe UI Semibold"/>
+          <w:b/>
+          <w:color w:val="000000" w:themeColor="text1"/>
+        </w:rPr>
+        <w:t>varchar</w:t>
+      </w:r>
+      <w:proofErr w:type="spellEnd"/>
+      <w:r>
+        <w:rPr>
+          <w:rFonts w:ascii="Comic Sans MS" w:hAnsi="Comic Sans MS" w:cs="Segoe UI Semibold"/>
+          <w:b/>
+          <w:color w:val="000000" w:themeColor="text1"/>
+        </w:rPr>
+        <w:t xml:space="preserve"> à 40 caractères, « email » de type </w:t>
+      </w:r>
+      <w:proofErr w:type="spellStart"/>
+      <w:r>
+        <w:rPr>
+          <w:rFonts w:ascii="Comic Sans MS" w:hAnsi="Comic Sans MS" w:cs="Segoe UI Semibold"/>
+          <w:b/>
+          <w:color w:val="000000" w:themeColor="text1"/>
+        </w:rPr>
+        <w:t>varchar</w:t>
+      </w:r>
+      <w:proofErr w:type="spellEnd"/>
+      <w:r>
+        <w:rPr>
+          <w:rFonts w:ascii="Comic Sans MS" w:hAnsi="Comic Sans MS" w:cs="Segoe UI Semibold"/>
+          <w:b/>
+          <w:color w:val="000000" w:themeColor="text1"/>
+        </w:rPr>
+        <w:t xml:space="preserve"> à 40 </w:t>
       </w:r>
       <w:r>
         <w:rPr>
@@ -4324,7 +4913,133 @@
           <w:b/>
           <w:color w:val="000000" w:themeColor="text1"/>
         </w:rPr>
-        <w:t xml:space="preserve">, « mdp », de type varchar à 40 caractères, « role », de type varchar à 10 caractères, « date_connexion » de type date, « verif » de type tinyint à un </w:t>
+        <w:t>, « </w:t>
+      </w:r>
+      <w:proofErr w:type="spellStart"/>
+      <w:r>
+        <w:rPr>
+          <w:rFonts w:ascii="Comic Sans MS" w:hAnsi="Comic Sans MS" w:cs="Segoe UI Semibold"/>
+          <w:b/>
+          <w:color w:val="000000" w:themeColor="text1"/>
+        </w:rPr>
+        <w:t>mdp</w:t>
+      </w:r>
+      <w:proofErr w:type="spellEnd"/>
+      <w:r>
+        <w:rPr>
+          <w:rFonts w:ascii="Comic Sans MS" w:hAnsi="Comic Sans MS" w:cs="Segoe UI Semibold"/>
+          <w:b/>
+          <w:color w:val="000000" w:themeColor="text1"/>
+        </w:rPr>
+        <w:t xml:space="preserve"> », de type </w:t>
+      </w:r>
+      <w:proofErr w:type="spellStart"/>
+      <w:r>
+        <w:rPr>
+          <w:rFonts w:ascii="Comic Sans MS" w:hAnsi="Comic Sans MS" w:cs="Segoe UI Semibold"/>
+          <w:b/>
+          <w:color w:val="000000" w:themeColor="text1"/>
+        </w:rPr>
+        <w:t>varchar</w:t>
+      </w:r>
+      <w:proofErr w:type="spellEnd"/>
+      <w:r>
+        <w:rPr>
+          <w:rFonts w:ascii="Comic Sans MS" w:hAnsi="Comic Sans MS" w:cs="Segoe UI Semibold"/>
+          <w:b/>
+          <w:color w:val="000000" w:themeColor="text1"/>
+        </w:rPr>
+        <w:t xml:space="preserve"> à 40 caractères, « </w:t>
+      </w:r>
+      <w:proofErr w:type="spellStart"/>
+      <w:r>
+        <w:rPr>
+          <w:rFonts w:ascii="Comic Sans MS" w:hAnsi="Comic Sans MS" w:cs="Segoe UI Semibold"/>
+          <w:b/>
+          <w:color w:val="000000" w:themeColor="text1"/>
+        </w:rPr>
+        <w:t>role</w:t>
+      </w:r>
+      <w:proofErr w:type="spellEnd"/>
+      <w:r>
+        <w:rPr>
+          <w:rFonts w:ascii="Comic Sans MS" w:hAnsi="Comic Sans MS" w:cs="Segoe UI Semibold"/>
+          <w:b/>
+          <w:color w:val="000000" w:themeColor="text1"/>
+        </w:rPr>
+        <w:t xml:space="preserve"> », de type </w:t>
+      </w:r>
+      <w:proofErr w:type="spellStart"/>
+      <w:r>
+        <w:rPr>
+          <w:rFonts w:ascii="Comic Sans MS" w:hAnsi="Comic Sans MS" w:cs="Segoe UI Semibold"/>
+          <w:b/>
+          <w:color w:val="000000" w:themeColor="text1"/>
+        </w:rPr>
+        <w:t>varchar</w:t>
+      </w:r>
+      <w:proofErr w:type="spellEnd"/>
+      <w:r>
+        <w:rPr>
+          <w:rFonts w:ascii="Comic Sans MS" w:hAnsi="Comic Sans MS" w:cs="Segoe UI Semibold"/>
+          <w:b/>
+          <w:color w:val="000000" w:themeColor="text1"/>
+        </w:rPr>
+        <w:t xml:space="preserve"> à 10 caractères, « </w:t>
+      </w:r>
+      <w:proofErr w:type="spellStart"/>
+      <w:r>
+        <w:rPr>
+          <w:rFonts w:ascii="Comic Sans MS" w:hAnsi="Comic Sans MS" w:cs="Segoe UI Semibold"/>
+          <w:b/>
+          <w:color w:val="000000" w:themeColor="text1"/>
+        </w:rPr>
+        <w:t>date_connexion</w:t>
+      </w:r>
+      <w:proofErr w:type="spellEnd"/>
+      <w:r>
+        <w:rPr>
+          <w:rFonts w:ascii="Comic Sans MS" w:hAnsi="Comic Sans MS" w:cs="Segoe UI Semibold"/>
+          <w:b/>
+          <w:color w:val="000000" w:themeColor="text1"/>
+        </w:rPr>
+        <w:t> » de type date, « </w:t>
+      </w:r>
+      <w:proofErr w:type="spellStart"/>
+      <w:r>
+        <w:rPr>
+          <w:rFonts w:ascii="Comic Sans MS" w:hAnsi="Comic Sans MS" w:cs="Segoe UI Semibold"/>
+          <w:b/>
+          <w:color w:val="000000" w:themeColor="text1"/>
+        </w:rPr>
+        <w:t>verif</w:t>
+      </w:r>
+      <w:proofErr w:type="spellEnd"/>
+      <w:r>
+        <w:rPr>
+          <w:rFonts w:ascii="Comic Sans MS" w:hAnsi="Comic Sans MS" w:cs="Segoe UI Semibold"/>
+          <w:b/>
+          <w:color w:val="000000" w:themeColor="text1"/>
+        </w:rPr>
+        <w:t xml:space="preserve"> » de type </w:t>
+      </w:r>
+      <w:proofErr w:type="spellStart"/>
+      <w:r>
+        <w:rPr>
+          <w:rFonts w:ascii="Comic Sans MS" w:hAnsi="Comic Sans MS" w:cs="Segoe UI Semibold"/>
+          <w:b/>
+          <w:color w:val="000000" w:themeColor="text1"/>
+        </w:rPr>
+        <w:t>tinyint</w:t>
+      </w:r>
+      <w:proofErr w:type="spellEnd"/>
+      <w:r>
+        <w:rPr>
+          <w:rFonts w:ascii="Comic Sans MS" w:hAnsi="Comic Sans MS" w:cs="Segoe UI Semibold"/>
+          <w:b/>
+          <w:color w:val="000000" w:themeColor="text1"/>
+        </w:rPr>
+        <w:t xml:space="preserve"> à un </w:t>
       </w:r>
       <w:r>
         <w:rPr>
@@ -4356,7 +5071,25 @@
           <w:b/>
           <w:color w:val="000000" w:themeColor="text1"/>
         </w:rPr>
-        <w:t xml:space="preserve"> ». Verif est par </w:t>
+        <w:t xml:space="preserve"> ». </w:t>
+      </w:r>
+      <w:proofErr w:type="spellStart"/>
+      <w:r>
+        <w:rPr>
+          <w:rFonts w:ascii="Comic Sans MS" w:hAnsi="Comic Sans MS" w:cs="Segoe UI Semibold"/>
+          <w:b/>
+          <w:color w:val="000000" w:themeColor="text1"/>
+        </w:rPr>
+        <w:t>Verif</w:t>
+      </w:r>
+      <w:proofErr w:type="spellEnd"/>
+      <w:r>
+        <w:rPr>
+          <w:rFonts w:ascii="Comic Sans MS" w:hAnsi="Comic Sans MS" w:cs="Segoe UI Semibold"/>
+          <w:b/>
+          <w:color w:val="000000" w:themeColor="text1"/>
+        </w:rPr>
+        <w:t xml:space="preserve"> est par </w:t>
       </w:r>
       <w:r>
         <w:rPr>

</xml_diff>

<commit_message>
mise à jour docu
</commit_message>
<xml_diff>
--- a/Documentation/Documentation Développeur.docx
+++ b/Documentation/Documentation Développeur.docx
@@ -2956,12 +2956,36 @@
         <w:t xml:space="preserve">Ensuite, on met une condition. Comme dans la </w:t>
       </w:r>
       <w:r>
-        <w:t>derniere ligne, la variable « donne » est censée contenir l’addresse mail saisie par l’uttilisateur si et seulement si  elle existe. Ainsi, cette condition permet de vérifier si la variable « donnee » est remplie donc à fortiori si l’addresse mail entrée est déjà associée</w:t>
+        <w:t>dernière</w:t>
+      </w:r>
+      <w:r>
+        <w:t xml:space="preserve"> ligne, la variable « donne » est censée contenir l’</w:t>
+      </w:r>
+      <w:r>
+        <w:t>adresse</w:t>
       </w:r>
       <w:bookmarkStart w:id="0" w:name="_GoBack"/>
       <w:bookmarkEnd w:id="0"/>
       <w:r>
-        <w:t xml:space="preserve"> à un compte.</w:t>
+        <w:t xml:space="preserve"> mail saisie par l’</w:t>
+      </w:r>
+      <w:r>
+        <w:t>utilisateur</w:t>
+      </w:r>
+      <w:r>
+        <w:t xml:space="preserve"> si et seulement </w:t>
+      </w:r>
+      <w:r>
+        <w:t>si elle</w:t>
+      </w:r>
+      <w:r>
+        <w:t xml:space="preserve"> existe. Ainsi, cette condition permet de vérifier si la variable « donnee » est remplie donc à fortiori si l’</w:t>
+      </w:r>
+      <w:r>
+        <w:t>adresse</w:t>
+      </w:r>
+      <w:r>
+        <w:t xml:space="preserve"> mail entrée est déjà associée à un compte.</w:t>
       </w:r>
     </w:p>
     <w:p>

</xml_diff>